<commit_message>
Updated KTOPE Usage Guide
</commit_message>
<xml_diff>
--- a/KTOPE Usage Guide.docx
+++ b/KTOPE Usage Guide.docx
@@ -1257,15 +1257,7 @@
         <w:rPr>
           <w:sz w:val="28"/>
         </w:rPr>
-        <w:t>The following python packages will likely need to be installed u</w:t>
-      </w:r>
-      <w:bookmarkStart w:id="1" w:name="_GoBack"/>
-      <w:bookmarkEnd w:id="1"/>
-      <w:r>
-        <w:rPr>
-          <w:sz w:val="28"/>
-        </w:rPr>
-        <w:t xml:space="preserve">sing </w:t>
+        <w:t xml:space="preserve">The following python packages will likely need to be installed using </w:t>
       </w:r>
       <w:proofErr w:type="spellStart"/>
       <w:r>
@@ -1397,6 +1389,54 @@
         <w:rPr>
           <w:sz w:val="28"/>
         </w:rPr>
+        <w:t>,</w:t>
+      </w:r>
+      <w:r>
+        <w:rPr>
+          <w:sz w:val="28"/>
+        </w:rPr>
+        <w:t xml:space="preserve"> time, subprocess,</w:t>
+      </w:r>
+      <w:r>
+        <w:rPr>
+          <w:sz w:val="28"/>
+        </w:rPr>
+        <w:t xml:space="preserve"> </w:t>
+      </w:r>
+      <w:proofErr w:type="spellStart"/>
+      <w:r>
+        <w:rPr>
+          <w:sz w:val="28"/>
+        </w:rPr>
+        <w:t>num</w:t>
+      </w:r>
+      <w:bookmarkStart w:id="1" w:name="_GoBack"/>
+      <w:bookmarkEnd w:id="1"/>
+      <w:r>
+        <w:rPr>
+          <w:sz w:val="28"/>
+        </w:rPr>
+        <w:t>py</w:t>
+      </w:r>
+      <w:proofErr w:type="spellEnd"/>
+      <w:r>
+        <w:rPr>
+          <w:sz w:val="28"/>
+        </w:rPr>
+        <w:t xml:space="preserve">, math, </w:t>
+      </w:r>
+      <w:proofErr w:type="spellStart"/>
+      <w:r>
+        <w:rPr>
+          <w:sz w:val="28"/>
+        </w:rPr>
+        <w:t>scipy</w:t>
+      </w:r>
+      <w:proofErr w:type="spellEnd"/>
+      <w:r>
+        <w:rPr>
+          <w:sz w:val="28"/>
+        </w:rPr>
         <w:t xml:space="preserve">, </w:t>
       </w:r>
       <w:proofErr w:type="spellStart"/>
@@ -1404,34 +1444,6 @@
         <w:rPr>
           <w:sz w:val="28"/>
         </w:rPr>
-        <w:t>numpy</w:t>
-      </w:r>
-      <w:proofErr w:type="spellEnd"/>
-      <w:r>
-        <w:rPr>
-          <w:sz w:val="28"/>
-        </w:rPr>
-        <w:t xml:space="preserve">, math, </w:t>
-      </w:r>
-      <w:proofErr w:type="spellStart"/>
-      <w:r>
-        <w:rPr>
-          <w:sz w:val="28"/>
-        </w:rPr>
-        <w:t>scipy</w:t>
-      </w:r>
-      <w:proofErr w:type="spellEnd"/>
-      <w:r>
-        <w:rPr>
-          <w:sz w:val="28"/>
-        </w:rPr>
-        <w:t xml:space="preserve">, </w:t>
-      </w:r>
-      <w:proofErr w:type="spellStart"/>
-      <w:r>
-        <w:rPr>
-          <w:sz w:val="28"/>
-        </w:rPr>
         <w:t>itertools</w:t>
       </w:r>
       <w:proofErr w:type="spellEnd"/>
@@ -1449,26 +1461,6 @@
         <w:t>sklearn</w:t>
       </w:r>
       <w:proofErr w:type="spellEnd"/>
-      <w:r>
-        <w:rPr>
-          <w:sz w:val="28"/>
-        </w:rPr>
-        <w:t xml:space="preserve">, </w:t>
-      </w:r>
-      <w:proofErr w:type="spellStart"/>
-      <w:r>
-        <w:rPr>
-          <w:sz w:val="28"/>
-        </w:rPr>
-        <w:t>weblogolib</w:t>
-      </w:r>
-      <w:proofErr w:type="spellEnd"/>
-      <w:r>
-        <w:rPr>
-          <w:sz w:val="28"/>
-        </w:rPr>
-        <w:t>, matplotlib</w:t>
-      </w:r>
     </w:p>
     <w:p>
       <w:pPr>
@@ -13280,7 +13272,7 @@
       </w:pPr>
     </w:pPrDefault>
   </w:docDefaults>
-  <w:latentStyles w:defLockedState="0" w:defUIPriority="99" w:defSemiHidden="0" w:defUnhideWhenUsed="0" w:defQFormat="0" w:count="375">
+  <w:latentStyles w:defLockedState="0" w:defUIPriority="99" w:defSemiHidden="0" w:defUnhideWhenUsed="0" w:defQFormat="0" w:count="376">
     <w:lsdException w:name="Normal" w:uiPriority="0" w:qFormat="1"/>
     <w:lsdException w:name="heading 1" w:uiPriority="9" w:qFormat="1"/>
     <w:lsdException w:name="heading 2" w:semiHidden="1" w:uiPriority="9" w:unhideWhenUsed="1" w:qFormat="1"/>
@@ -13386,7 +13378,6 @@
     <w:lsdException w:name="HTML Sample" w:semiHidden="1" w:unhideWhenUsed="1"/>
     <w:lsdException w:name="HTML Typewriter" w:semiHidden="1" w:unhideWhenUsed="1"/>
     <w:lsdException w:name="HTML Variable" w:semiHidden="1" w:unhideWhenUsed="1"/>
-    <w:lsdException w:name="Normal Table" w:semiHidden="1" w:unhideWhenUsed="1"/>
     <w:lsdException w:name="annotation subject" w:semiHidden="1" w:unhideWhenUsed="1"/>
     <w:lsdException w:name="No List" w:semiHidden="1" w:unhideWhenUsed="1"/>
     <w:lsdException w:name="Outline List 1" w:semiHidden="1" w:unhideWhenUsed="1"/>
@@ -13433,10 +13424,8 @@
     <w:lsdException w:name="Table Subtle 2" w:semiHidden="1" w:unhideWhenUsed="1"/>
     <w:lsdException w:name="Table Web 1" w:semiHidden="1" w:unhideWhenUsed="1"/>
     <w:lsdException w:name="Table Web 2" w:semiHidden="1" w:unhideWhenUsed="1"/>
-    <w:lsdException w:name="Table Web 3" w:semiHidden="1" w:unhideWhenUsed="1"/>
     <w:lsdException w:name="Balloon Text" w:semiHidden="1" w:unhideWhenUsed="1"/>
     <w:lsdException w:name="Table Grid" w:uiPriority="39"/>
-    <w:lsdException w:name="Table Theme" w:semiHidden="1" w:unhideWhenUsed="1"/>
     <w:lsdException w:name="Placeholder Text" w:semiHidden="1"/>
     <w:lsdException w:name="No Spacing" w:uiPriority="1" w:qFormat="1"/>
     <w:lsdException w:name="Light Shading" w:uiPriority="60"/>
@@ -13656,6 +13645,7 @@
     <w:lsdException w:name="Smart Hyperlink" w:semiHidden="1" w:unhideWhenUsed="1"/>
     <w:lsdException w:name="Hashtag" w:semiHidden="1" w:unhideWhenUsed="1"/>
     <w:lsdException w:name="Unresolved Mention" w:semiHidden="1" w:unhideWhenUsed="1"/>
+    <w:lsdException w:name="Smart Link" w:semiHidden="1" w:unhideWhenUsed="1"/>
   </w:latentStyles>
   <w:style w:type="paragraph" w:default="1" w:styleId="Normal">
     <w:name w:val="Normal"/>
@@ -14108,7 +14098,7 @@
 </file>
 
 <file path=customXml/itemProps1.xml><?xml version="1.0" encoding="utf-8"?>
-<ds:datastoreItem xmlns:ds="http://schemas.openxmlformats.org/officeDocument/2006/customXml" ds:itemID="{DC688105-D5D8-4850-B462-ABE3E81D5139}">
+<ds:datastoreItem xmlns:ds="http://schemas.openxmlformats.org/officeDocument/2006/customXml" ds:itemID="{81B41B22-9968-40B2-85E4-6FB7999594FB}">
   <ds:schemaRefs>
     <ds:schemaRef ds:uri="http://schemas.openxmlformats.org/officeDocument/2006/bibliography"/>
   </ds:schemaRefs>

</xml_diff>

<commit_message>
Updated KTOPE.py and Usage Guide
</commit_message>
<xml_diff>
--- a/KTOPE Usage Guide.docx
+++ b/KTOPE Usage Guide.docx
@@ -2443,7 +2443,6 @@
         <w:t xml:space="preserve"> = </w:t>
       </w:r>
       <w:proofErr w:type="spellStart"/>
-      <w:proofErr w:type="gramStart"/>
       <w:r>
         <w:rPr>
           <w:rFonts w:ascii="Courier New" w:hAnsi="Courier New" w:cs="Courier New"/>
@@ -2459,7 +2458,6 @@
         </w:rPr>
         <w:t>:\</w:t>
       </w:r>
-      <w:proofErr w:type="gramEnd"/>
       <w:r>
         <w:rPr>
           <w:rFonts w:ascii="Courier New" w:hAnsi="Courier New" w:cs="Courier New"/>
@@ -2605,7 +2603,6 @@
         <w:t xml:space="preserve"> = </w:t>
       </w:r>
       <w:proofErr w:type="spellStart"/>
-      <w:proofErr w:type="gramStart"/>
       <w:r>
         <w:rPr>
           <w:rFonts w:ascii="Courier New" w:hAnsi="Courier New" w:cs="Courier New"/>
@@ -2649,7 +2646,6 @@
         </w:rPr>
         <w:t>datalabel.txt</w:t>
       </w:r>
-      <w:proofErr w:type="gramEnd"/>
       <w:r>
         <w:rPr>
           <w:rFonts w:ascii="Courier New" w:hAnsi="Courier New" w:cs="Courier New"/>
@@ -2788,21 +2784,12 @@
         </w:rPr>
       </w:pPr>
       <w:proofErr w:type="spellStart"/>
-      <w:proofErr w:type="gramStart"/>
-      <w:r>
-        <w:rPr>
-          <w:rFonts w:ascii="Courier New" w:hAnsi="Courier New" w:cs="Courier New"/>
-          <w:sz w:val="24"/>
-        </w:rPr>
-        <w:t>imuneprocessor.processor</w:t>
-      </w:r>
-      <w:proofErr w:type="gramEnd"/>
-      <w:r>
-        <w:rPr>
-          <w:rFonts w:ascii="Courier New" w:hAnsi="Courier New" w:cs="Courier New"/>
-          <w:sz w:val="24"/>
-        </w:rPr>
-        <w:t>_NGS_cmd_gen</w:t>
+      <w:r>
+        <w:rPr>
+          <w:rFonts w:ascii="Courier New" w:hAnsi="Courier New" w:cs="Courier New"/>
+          <w:sz w:val="24"/>
+        </w:rPr>
+        <w:t>imuneprocessor.processor_NGS_cmd_gen</w:t>
       </w:r>
       <w:proofErr w:type="spellEnd"/>
       <w:r>
@@ -2961,7 +2948,6 @@
         <w:t xml:space="preserve"> = </w:t>
       </w:r>
       <w:proofErr w:type="spellStart"/>
-      <w:proofErr w:type="gramStart"/>
       <w:r>
         <w:rPr>
           <w:rFonts w:ascii="Courier New" w:hAnsi="Courier New" w:cs="Courier New"/>
@@ -2977,7 +2963,6 @@
         </w:rPr>
         <w:t>:\</w:t>
       </w:r>
-      <w:proofErr w:type="gramEnd"/>
       <w:r>
         <w:rPr>
           <w:rFonts w:ascii="Courier New" w:hAnsi="Courier New" w:cs="Courier New"/>
@@ -3066,7 +3051,6 @@
         <w:t xml:space="preserve"> = </w:t>
       </w:r>
       <w:proofErr w:type="spellStart"/>
-      <w:proofErr w:type="gramStart"/>
       <w:r>
         <w:rPr>
           <w:rFonts w:ascii="Courier New" w:hAnsi="Courier New" w:cs="Courier New"/>
@@ -3096,7 +3080,6 @@
         </w:rPr>
         <w:t>\Data\Peptide_Combined.txt</w:t>
       </w:r>
-      <w:proofErr w:type="gramEnd"/>
       <w:r>
         <w:rPr>
           <w:rFonts w:ascii="Courier New" w:hAnsi="Courier New" w:cs="Courier New"/>
@@ -3235,46 +3218,28 @@
           <w:sz w:val="24"/>
         </w:rPr>
       </w:pPr>
-      <w:proofErr w:type="gramStart"/>
-      <w:r>
-        <w:rPr>
-          <w:rFonts w:ascii="Courier New" w:hAnsi="Courier New" w:cs="Courier New"/>
-          <w:sz w:val="24"/>
-        </w:rPr>
-        <w:t>imuneprocessor.processor</w:t>
-      </w:r>
-      <w:proofErr w:type="gramEnd"/>
-      <w:r>
-        <w:rPr>
-          <w:rFonts w:ascii="Courier New" w:hAnsi="Courier New" w:cs="Courier New"/>
-          <w:sz w:val="24"/>
-        </w:rPr>
-        <w:t>_peptide_file_combine(filelist,combinedfile)</w:t>
-      </w:r>
-    </w:p>
-    <w:p>
-      <w:pPr>
-        <w:spacing w:after="0"/>
-        <w:rPr>
-          <w:rFonts w:ascii="Courier New" w:hAnsi="Courier New" w:cs="Courier New"/>
-          <w:sz w:val="24"/>
-        </w:rPr>
-      </w:pPr>
-      <w:proofErr w:type="gramStart"/>
-      <w:r>
-        <w:rPr>
-          <w:rFonts w:ascii="Courier New" w:hAnsi="Courier New" w:cs="Courier New"/>
-          <w:sz w:val="24"/>
-        </w:rPr>
-        <w:t>imuneprocessor.processor</w:t>
-      </w:r>
-      <w:proofErr w:type="gramEnd"/>
-      <w:r>
-        <w:rPr>
-          <w:rFonts w:ascii="Courier New" w:hAnsi="Courier New" w:cs="Courier New"/>
-          <w:sz w:val="24"/>
-        </w:rPr>
-        <w:t>_peptide_cmd_gen(combinedfile,commandname,minseqlen,maxseqlen)</w:t>
+      <w:r>
+        <w:rPr>
+          <w:rFonts w:ascii="Courier New" w:hAnsi="Courier New" w:cs="Courier New"/>
+          <w:sz w:val="24"/>
+        </w:rPr>
+        <w:t>imuneprocessor.processor_peptide_file_combine(filelist,combinedfile)</w:t>
+      </w:r>
+    </w:p>
+    <w:p>
+      <w:pPr>
+        <w:spacing w:after="0"/>
+        <w:rPr>
+          <w:rFonts w:ascii="Courier New" w:hAnsi="Courier New" w:cs="Courier New"/>
+          <w:sz w:val="24"/>
+        </w:rPr>
+      </w:pPr>
+      <w:r>
+        <w:rPr>
+          <w:rFonts w:ascii="Courier New" w:hAnsi="Courier New" w:cs="Courier New"/>
+          <w:sz w:val="24"/>
+        </w:rPr>
+        <w:t>imuneprocessor.processor_peptide_cmd_gen(combinedfile,commandname,minseqlen,maxseqlen)</w:t>
       </w:r>
     </w:p>
     <w:p>
@@ -3390,15 +3355,7 @@
           <w:rFonts w:ascii="Courier New" w:hAnsi="Courier New" w:cs="Courier New"/>
           <w:sz w:val="24"/>
         </w:rPr>
-        <w:t xml:space="preserve">12g -jar </w:t>
-      </w:r>
-      <w:proofErr w:type="gramStart"/>
-      <w:r>
-        <w:rPr>
-          <w:rFonts w:ascii="Courier New" w:hAnsi="Courier New" w:cs="Courier New"/>
-          <w:sz w:val="24"/>
-        </w:rPr>
-        <w:t>immune-processor.jar  C:\</w:t>
+        <w:t>12g -jar immune-processor.jar  C:\</w:t>
       </w:r>
       <w:r>
         <w:rPr>
@@ -3414,7 +3371,6 @@
         </w:rPr>
         <w:t>\Commands\Example_NGS_process.txt</w:t>
       </w:r>
-      <w:proofErr w:type="gramEnd"/>
       <w:r>
         <w:rPr>
           <w:rFonts w:ascii="Courier New" w:hAnsi="Courier New" w:cs="Courier New"/>
@@ -3546,21 +3502,12 @@
         </w:rPr>
       </w:pPr>
       <w:proofErr w:type="spellStart"/>
-      <w:proofErr w:type="gramStart"/>
-      <w:r>
-        <w:rPr>
-          <w:rFonts w:ascii="Courier New" w:hAnsi="Courier New" w:cs="Courier New"/>
-          <w:sz w:val="24"/>
-        </w:rPr>
-        <w:t>imuneprocessor.processing</w:t>
-      </w:r>
-      <w:proofErr w:type="gramEnd"/>
-      <w:r>
-        <w:rPr>
-          <w:rFonts w:ascii="Courier New" w:hAnsi="Courier New" w:cs="Courier New"/>
-          <w:sz w:val="24"/>
-        </w:rPr>
-        <w:t>_cmdline_run</w:t>
+      <w:r>
+        <w:rPr>
+          <w:rFonts w:ascii="Courier New" w:hAnsi="Courier New" w:cs="Courier New"/>
+          <w:sz w:val="24"/>
+        </w:rPr>
+        <w:t>imuneprocessor.processing_cmdline_run</w:t>
       </w:r>
       <w:proofErr w:type="spellEnd"/>
       <w:r>
@@ -3618,25 +3565,7 @@
           <w:color w:val="FF0000"/>
           <w:sz w:val="28"/>
         </w:rPr>
-        <w:t xml:space="preserve">Note: Once the process is started in python, it can’t be terminated through python. The java process </w:t>
-      </w:r>
-      <w:proofErr w:type="gramStart"/>
-      <w:r>
-        <w:rPr>
-          <w:rFonts w:cstheme="minorHAnsi"/>
-          <w:color w:val="FF0000"/>
-          <w:sz w:val="28"/>
-        </w:rPr>
-        <w:t>has to</w:t>
-      </w:r>
-      <w:proofErr w:type="gramEnd"/>
-      <w:r>
-        <w:rPr>
-          <w:rFonts w:cstheme="minorHAnsi"/>
-          <w:color w:val="FF0000"/>
-          <w:sz w:val="28"/>
-        </w:rPr>
-        <w:t xml:space="preserve"> be terminated in the task manager and the python kernel must be quit. If a Results and/or Samples folder for this specific run has already been created, it must be deleted.</w:t>
+        <w:t>Note: Once the process is started in python, it can’t be terminated through python. The java process has to be terminated in the task manager and the python kernel must be quit. If a Results and/or Samples folder for this specific run has already been created, it must be deleted.</w:t>
       </w:r>
     </w:p>
     <w:p>
@@ -3877,23 +3806,7 @@
           <w:rFonts w:cstheme="minorHAnsi"/>
           <w:sz w:val="28"/>
         </w:rPr>
-        <w:t xml:space="preserve">.py. The following parameters </w:t>
-      </w:r>
-      <w:proofErr w:type="gramStart"/>
-      <w:r>
-        <w:rPr>
-          <w:rFonts w:cstheme="minorHAnsi"/>
-          <w:sz w:val="28"/>
-        </w:rPr>
-        <w:t>have to</w:t>
-      </w:r>
-      <w:proofErr w:type="gramEnd"/>
-      <w:r>
-        <w:rPr>
-          <w:rFonts w:cstheme="minorHAnsi"/>
-          <w:sz w:val="28"/>
-        </w:rPr>
-        <w:t xml:space="preserve"> be specified:</w:t>
+        <w:t>.py. The following parameters have to be specified:</w:t>
       </w:r>
     </w:p>
     <w:p>
@@ -4195,21 +4108,12 @@
         </w:rPr>
       </w:pPr>
       <w:proofErr w:type="spellStart"/>
-      <w:proofErr w:type="gramStart"/>
-      <w:r>
-        <w:rPr>
-          <w:rFonts w:cstheme="minorHAnsi"/>
-          <w:sz w:val="28"/>
-        </w:rPr>
-        <w:t>mindef,maxdef</w:t>
-      </w:r>
-      <w:proofErr w:type="gramEnd"/>
-      <w:r>
-        <w:rPr>
-          <w:rFonts w:cstheme="minorHAnsi"/>
-          <w:sz w:val="28"/>
-        </w:rPr>
-        <w:t>,minlen,max</w:t>
+      <w:r>
+        <w:rPr>
+          <w:rFonts w:cstheme="minorHAnsi"/>
+          <w:sz w:val="28"/>
+        </w:rPr>
+        <w:t>mindef,maxdef,minlen,max</w:t>
       </w:r>
       <w:r>
         <w:rPr>
@@ -4394,23 +4298,7 @@
           <w:rFonts w:cstheme="minorHAnsi"/>
           <w:sz w:val="28"/>
         </w:rPr>
-        <w:t xml:space="preserve">, it </w:t>
-      </w:r>
-      <w:proofErr w:type="gramStart"/>
-      <w:r>
-        <w:rPr>
-          <w:rFonts w:cstheme="minorHAnsi"/>
-          <w:sz w:val="28"/>
-        </w:rPr>
-        <w:t>has to</w:t>
-      </w:r>
-      <w:proofErr w:type="gramEnd"/>
-      <w:r>
-        <w:rPr>
-          <w:rFonts w:cstheme="minorHAnsi"/>
-          <w:sz w:val="28"/>
-        </w:rPr>
-        <w:t xml:space="preserve"> be set with the </w:t>
+        <w:t xml:space="preserve">, it has to be set with the </w:t>
       </w:r>
       <w:proofErr w:type="spellStart"/>
       <w:r>
@@ -4567,7 +4455,6 @@
         <w:t xml:space="preserve"> = </w:t>
       </w:r>
       <w:proofErr w:type="spellStart"/>
-      <w:proofErr w:type="gramStart"/>
       <w:r>
         <w:rPr>
           <w:rFonts w:ascii="Courier New" w:hAnsi="Courier New" w:cs="Courier New"/>
@@ -4583,7 +4470,6 @@
         </w:rPr>
         <w:t>:\</w:t>
       </w:r>
-      <w:proofErr w:type="gramEnd"/>
       <w:r>
         <w:rPr>
           <w:rFonts w:ascii="Courier New" w:hAnsi="Courier New" w:cs="Courier New"/>
@@ -4617,7 +4503,6 @@
         <w:t xml:space="preserve"> = </w:t>
       </w:r>
       <w:proofErr w:type="spellStart"/>
-      <w:proofErr w:type="gramStart"/>
       <w:r>
         <w:rPr>
           <w:rFonts w:ascii="Courier New" w:hAnsi="Courier New" w:cs="Courier New"/>
@@ -4661,7 +4546,6 @@
         </w:rPr>
         <w:t>\Samples</w:t>
       </w:r>
-      <w:proofErr w:type="gramEnd"/>
       <w:r>
         <w:rPr>
           <w:rFonts w:ascii="Courier New" w:hAnsi="Courier New" w:cs="Courier New"/>
@@ -4750,21 +4634,12 @@
         </w:rPr>
       </w:pPr>
       <w:proofErr w:type="spellStart"/>
-      <w:proofErr w:type="gramStart"/>
-      <w:r>
-        <w:rPr>
-          <w:rFonts w:ascii="Courier New" w:hAnsi="Courier New" w:cs="Courier New"/>
-          <w:sz w:val="24"/>
-        </w:rPr>
-        <w:t>mindef,maxdef</w:t>
-      </w:r>
-      <w:proofErr w:type="gramEnd"/>
-      <w:r>
-        <w:rPr>
-          <w:rFonts w:ascii="Courier New" w:hAnsi="Courier New" w:cs="Courier New"/>
-          <w:sz w:val="24"/>
-        </w:rPr>
-        <w:t>,minlen,maxlen</w:t>
+      <w:r>
+        <w:rPr>
+          <w:rFonts w:ascii="Courier New" w:hAnsi="Courier New" w:cs="Courier New"/>
+          <w:sz w:val="24"/>
+        </w:rPr>
+        <w:t>mindef,maxdef,minlen,maxlen</w:t>
       </w:r>
       <w:proofErr w:type="spellEnd"/>
       <w:r>
@@ -4873,362 +4748,331 @@
           <w:sz w:val="24"/>
         </w:rPr>
       </w:pPr>
+      <w:r>
+        <w:rPr>
+          <w:rFonts w:ascii="Courier New" w:hAnsi="Courier New" w:cs="Courier New"/>
+          <w:sz w:val="24"/>
+        </w:rPr>
+        <w:t>imunepro</w:t>
+      </w:r>
+      <w:r>
+        <w:rPr>
+          <w:rFonts w:ascii="Courier New" w:hAnsi="Courier New" w:cs="Courier New"/>
+          <w:sz w:val="24"/>
+        </w:rPr>
+        <w:t>cessor.initialize_samplelist(r"C</w:t>
+      </w:r>
+      <w:r>
+        <w:rPr>
+          <w:rFonts w:ascii="Courier New" w:hAnsi="Courier New" w:cs="Courier New"/>
+          <w:sz w:val="24"/>
+        </w:rPr>
+        <w:t>:\</w:t>
+      </w:r>
+      <w:r>
+        <w:rPr>
+          <w:rFonts w:ascii="Courier New" w:hAnsi="Courier New" w:cs="Courier New"/>
+          <w:sz w:val="24"/>
+        </w:rPr>
+        <w:t>KTOPE</w:t>
+      </w:r>
+      <w:r>
+        <w:rPr>
+          <w:rFonts w:ascii="Courier New" w:hAnsi="Courier New" w:cs="Courier New"/>
+          <w:sz w:val="24"/>
+        </w:rPr>
+        <w:t>\Data\example_samplelist.txt”)</w:t>
+      </w:r>
+    </w:p>
+    <w:p>
+      <w:pPr>
+        <w:spacing w:after="0"/>
+        <w:rPr>
+          <w:rFonts w:ascii="Courier New" w:hAnsi="Courier New" w:cs="Courier New"/>
+          <w:sz w:val="24"/>
+        </w:rPr>
+      </w:pPr>
+      <w:r>
+        <w:rPr>
+          <w:rFonts w:ascii="Courier New" w:hAnsi="Courier New" w:cs="Courier New"/>
+          <w:sz w:val="24"/>
+        </w:rPr>
+        <w:t>imuneprocessor.calculate_</w:t>
+      </w:r>
+      <w:r>
+        <w:rPr>
+          <w:rFonts w:ascii="Courier New" w:hAnsi="Courier New" w:cs="Courier New"/>
+          <w:sz w:val="24"/>
+        </w:rPr>
+        <w:t>kmer</w:t>
+      </w:r>
+      <w:r>
+        <w:rPr>
+          <w:rFonts w:ascii="Courier New" w:hAnsi="Courier New" w:cs="Courier New"/>
+          <w:sz w:val="24"/>
+        </w:rPr>
+        <w:t>s_cmd_gen(</w:t>
+      </w:r>
+      <w:r>
+        <w:rPr>
+          <w:rFonts w:ascii="Courier New" w:hAnsi="Courier New" w:cs="Courier New"/>
+          <w:sz w:val="24"/>
+        </w:rPr>
+        <w:t>samplefolder,</w:t>
+      </w:r>
+      <w:r>
+        <w:rPr>
+          <w:rFonts w:ascii="Courier New" w:hAnsi="Courier New" w:cs="Courier New"/>
+          <w:sz w:val="24"/>
+        </w:rPr>
+        <w:t>outputfolder,mindef,maxdef,minlen,maxlen,enrichmin)</w:t>
+      </w:r>
+    </w:p>
+    <w:p>
+      <w:pPr>
+        <w:rPr>
+          <w:rFonts w:cstheme="minorHAnsi"/>
+          <w:sz w:val="28"/>
+        </w:rPr>
+      </w:pPr>
+    </w:p>
+    <w:p>
+      <w:pPr>
+        <w:rPr>
+          <w:rFonts w:cstheme="minorHAnsi"/>
+          <w:sz w:val="28"/>
+        </w:rPr>
+      </w:pPr>
+      <w:r>
+        <w:rPr>
+          <w:rFonts w:cstheme="minorHAnsi"/>
+          <w:sz w:val="28"/>
+        </w:rPr>
+        <w:t>The command file created can then be run using python:</w:t>
+      </w:r>
+    </w:p>
+    <w:p>
+      <w:pPr>
+        <w:rPr>
+          <w:rFonts w:ascii="Courier New" w:hAnsi="Courier New" w:cs="Courier New"/>
+          <w:sz w:val="24"/>
+        </w:rPr>
+      </w:pPr>
+      <w:proofErr w:type="spellStart"/>
+      <w:r>
+        <w:rPr>
+          <w:rFonts w:ascii="Courier New" w:hAnsi="Courier New" w:cs="Courier New"/>
+          <w:sz w:val="24"/>
+        </w:rPr>
+        <w:t>i</w:t>
+      </w:r>
+      <w:r>
+        <w:rPr>
+          <w:rFonts w:ascii="Courier New" w:hAnsi="Courier New" w:cs="Courier New"/>
+          <w:sz w:val="24"/>
+        </w:rPr>
+        <w:t>muneprocessor.calculate_</w:t>
+      </w:r>
+      <w:r>
+        <w:rPr>
+          <w:rFonts w:ascii="Courier New" w:hAnsi="Courier New" w:cs="Courier New"/>
+          <w:sz w:val="24"/>
+        </w:rPr>
+        <w:t>kmer</w:t>
+      </w:r>
+      <w:r>
+        <w:rPr>
+          <w:rFonts w:ascii="Courier New" w:hAnsi="Courier New" w:cs="Courier New"/>
+          <w:sz w:val="24"/>
+        </w:rPr>
+        <w:t>s_cmdline_run</w:t>
+      </w:r>
+      <w:proofErr w:type="spellEnd"/>
+      <w:r>
+        <w:rPr>
+          <w:rFonts w:ascii="Courier New" w:hAnsi="Courier New" w:cs="Courier New"/>
+          <w:sz w:val="24"/>
+        </w:rPr>
+        <w:t>(memory)</w:t>
+      </w:r>
+    </w:p>
+    <w:p>
+      <w:pPr>
+        <w:rPr>
+          <w:rFonts w:cstheme="minorHAnsi"/>
+          <w:sz w:val="28"/>
+        </w:rPr>
+      </w:pPr>
+      <w:r>
+        <w:rPr>
+          <w:rFonts w:cstheme="minorHAnsi"/>
+          <w:sz w:val="28"/>
+        </w:rPr>
+        <w:t>Or on the command line:</w:t>
+      </w:r>
+    </w:p>
+    <w:p>
+      <w:pPr>
+        <w:spacing w:after="0"/>
+        <w:rPr>
+          <w:rFonts w:ascii="Courier New" w:hAnsi="Courier New" w:cs="Courier New"/>
+          <w:sz w:val="24"/>
+        </w:rPr>
+      </w:pPr>
+      <w:r>
+        <w:rPr>
+          <w:rFonts w:ascii="Courier New" w:hAnsi="Courier New" w:cs="Courier New"/>
+          <w:sz w:val="24"/>
+        </w:rPr>
+        <w:t>java -Xmx</w:t>
+      </w:r>
+      <w:r>
+        <w:rPr>
+          <w:rFonts w:ascii="Courier New" w:hAnsi="Courier New" w:cs="Courier New"/>
+          <w:sz w:val="24"/>
+        </w:rPr>
+        <w:t xml:space="preserve">12g -jar </w:t>
+      </w:r>
+      <w:r>
+        <w:rPr>
+          <w:rFonts w:ascii="Courier New" w:hAnsi="Courier New" w:cs="Courier New"/>
+          <w:sz w:val="24"/>
+        </w:rPr>
+        <w:t>calculate-patterns</w:t>
+      </w:r>
+      <w:r>
+        <w:rPr>
+          <w:rFonts w:ascii="Courier New" w:hAnsi="Courier New" w:cs="Courier New"/>
+          <w:sz w:val="24"/>
+        </w:rPr>
+        <w:t>.jar  C:\</w:t>
+      </w:r>
+      <w:r>
+        <w:rPr>
+          <w:rFonts w:ascii="Courier New" w:hAnsi="Courier New" w:cs="Courier New"/>
+          <w:sz w:val="24"/>
+        </w:rPr>
+        <w:t>KTOPE</w:t>
+      </w:r>
+      <w:r>
+        <w:rPr>
+          <w:rFonts w:ascii="Courier New" w:hAnsi="Courier New" w:cs="Courier New"/>
+          <w:sz w:val="24"/>
+        </w:rPr>
+        <w:t>\Commands\Example_</w:t>
+      </w:r>
+      <w:r>
+        <w:rPr>
+          <w:rFonts w:ascii="Courier New" w:hAnsi="Courier New" w:cs="Courier New"/>
+          <w:sz w:val="24"/>
+        </w:rPr>
+        <w:t>Kmer</w:t>
+      </w:r>
+      <w:r>
+        <w:rPr>
+          <w:rFonts w:ascii="Courier New" w:hAnsi="Courier New" w:cs="Courier New"/>
+          <w:sz w:val="24"/>
+        </w:rPr>
+        <w:t>s</w:t>
+      </w:r>
+      <w:r>
+        <w:rPr>
+          <w:rFonts w:ascii="Courier New" w:hAnsi="Courier New" w:cs="Courier New"/>
+          <w:sz w:val="24"/>
+        </w:rPr>
+        <w:t>.txt</w:t>
+      </w:r>
+    </w:p>
+    <w:p>
+      <w:pPr>
+        <w:spacing w:after="0"/>
+        <w:rPr>
+          <w:rFonts w:ascii="Courier New" w:hAnsi="Courier New" w:cs="Courier New"/>
+          <w:sz w:val="24"/>
+        </w:rPr>
+      </w:pPr>
+    </w:p>
+    <w:p>
+      <w:pPr>
+        <w:spacing w:after="0"/>
+        <w:rPr>
+          <w:rFonts w:cstheme="minorHAnsi"/>
+          <w:color w:val="FF0000"/>
+          <w:sz w:val="28"/>
+        </w:rPr>
+      </w:pPr>
+      <w:r>
+        <w:rPr>
+          <w:rFonts w:cstheme="minorHAnsi"/>
+          <w:color w:val="FF0000"/>
+          <w:sz w:val="28"/>
+        </w:rPr>
+        <w:t xml:space="preserve">Note: Once the process is started in python, it can’t be terminated through python. The java process </w:t>
+      </w:r>
       <w:proofErr w:type="gramStart"/>
       <w:r>
         <w:rPr>
-          <w:rFonts w:ascii="Courier New" w:hAnsi="Courier New" w:cs="Courier New"/>
-          <w:sz w:val="24"/>
-        </w:rPr>
-        <w:t>imunepro</w:t>
-      </w:r>
-      <w:r>
-        <w:rPr>
-          <w:rFonts w:ascii="Courier New" w:hAnsi="Courier New" w:cs="Courier New"/>
-          <w:sz w:val="24"/>
-        </w:rPr>
-        <w:t>cessor.initialize</w:t>
+          <w:rFonts w:cstheme="minorHAnsi"/>
+          <w:color w:val="FF0000"/>
+          <w:sz w:val="28"/>
+        </w:rPr>
+        <w:t>has to</w:t>
       </w:r>
       <w:proofErr w:type="gramEnd"/>
       <w:r>
         <w:rPr>
-          <w:rFonts w:ascii="Courier New" w:hAnsi="Courier New" w:cs="Courier New"/>
-          <w:sz w:val="24"/>
-        </w:rPr>
-        <w:t>_samplelist(r"C</w:t>
-      </w:r>
-      <w:r>
-        <w:rPr>
-          <w:rFonts w:ascii="Courier New" w:hAnsi="Courier New" w:cs="Courier New"/>
-          <w:sz w:val="24"/>
-        </w:rPr>
-        <w:t>:\</w:t>
-      </w:r>
-      <w:r>
-        <w:rPr>
-          <w:rFonts w:ascii="Courier New" w:hAnsi="Courier New" w:cs="Courier New"/>
-          <w:sz w:val="24"/>
-        </w:rPr>
-        <w:t>KTOPE</w:t>
-      </w:r>
-      <w:r>
-        <w:rPr>
-          <w:rFonts w:ascii="Courier New" w:hAnsi="Courier New" w:cs="Courier New"/>
-          <w:sz w:val="24"/>
-        </w:rPr>
-        <w:t>\Data\example_samplelist.txt”)</w:t>
-      </w:r>
-    </w:p>
-    <w:p>
-      <w:pPr>
-        <w:spacing w:after="0"/>
-        <w:rPr>
-          <w:rFonts w:ascii="Courier New" w:hAnsi="Courier New" w:cs="Courier New"/>
-          <w:sz w:val="24"/>
-        </w:rPr>
-      </w:pPr>
-      <w:proofErr w:type="gramStart"/>
-      <w:r>
-        <w:rPr>
-          <w:rFonts w:ascii="Courier New" w:hAnsi="Courier New" w:cs="Courier New"/>
-          <w:sz w:val="24"/>
-        </w:rPr>
-        <w:t>imuneprocessor.calculate</w:t>
-      </w:r>
-      <w:bookmarkStart w:id="7" w:name="_GoBack"/>
+          <w:rFonts w:cstheme="minorHAnsi"/>
+          <w:color w:val="FF0000"/>
+          <w:sz w:val="28"/>
+        </w:rPr>
+        <w:t xml:space="preserve"> be terminated in the task manager and the python kernel must be quit. If a Results folder for this specific run has already been created, it must be deleted.</w:t>
+      </w:r>
+    </w:p>
+    <w:p>
+      <w:pPr>
+        <w:spacing w:after="0"/>
+        <w:rPr>
+          <w:rFonts w:ascii="Courier New" w:hAnsi="Courier New" w:cs="Courier New"/>
+          <w:sz w:val="24"/>
+        </w:rPr>
+      </w:pPr>
+    </w:p>
+    <w:p>
+      <w:pPr>
+        <w:pStyle w:val="Heading1"/>
+      </w:pPr>
+      <w:bookmarkStart w:id="7" w:name="_Toc8764244"/>
+      <w:proofErr w:type="spellStart"/>
+      <w:r>
+        <w:t>Kmer</w:t>
+      </w:r>
+      <w:proofErr w:type="spellEnd"/>
+      <w:r>
+        <w:t xml:space="preserve"> Tiling</w:t>
+      </w:r>
       <w:bookmarkEnd w:id="7"/>
-      <w:proofErr w:type="gramEnd"/>
-      <w:r>
-        <w:rPr>
-          <w:rFonts w:ascii="Courier New" w:hAnsi="Courier New" w:cs="Courier New"/>
-          <w:sz w:val="24"/>
-        </w:rPr>
-        <w:t>_</w:t>
-      </w:r>
-      <w:r>
-        <w:rPr>
-          <w:rFonts w:ascii="Courier New" w:hAnsi="Courier New" w:cs="Courier New"/>
-          <w:sz w:val="24"/>
-        </w:rPr>
-        <w:t>kmer</w:t>
-      </w:r>
-      <w:r>
-        <w:rPr>
-          <w:rFonts w:ascii="Courier New" w:hAnsi="Courier New" w:cs="Courier New"/>
-          <w:sz w:val="24"/>
-        </w:rPr>
-        <w:t>s_cmd_gen(</w:t>
-      </w:r>
-      <w:r>
-        <w:rPr>
-          <w:rFonts w:ascii="Courier New" w:hAnsi="Courier New" w:cs="Courier New"/>
-          <w:sz w:val="24"/>
-        </w:rPr>
-        <w:t>samplefolder,</w:t>
-      </w:r>
-      <w:r>
-        <w:rPr>
-          <w:rFonts w:ascii="Courier New" w:hAnsi="Courier New" w:cs="Courier New"/>
-          <w:sz w:val="24"/>
-        </w:rPr>
-        <w:t>outputfolder,mindef,maxdef,minlen,maxlen,enrichmin)</w:t>
-      </w:r>
-    </w:p>
-    <w:p>
-      <w:pPr>
-        <w:rPr>
-          <w:rFonts w:cstheme="minorHAnsi"/>
-          <w:sz w:val="28"/>
-        </w:rPr>
-      </w:pPr>
-    </w:p>
-    <w:p>
-      <w:pPr>
-        <w:rPr>
-          <w:rFonts w:cstheme="minorHAnsi"/>
-          <w:sz w:val="28"/>
-        </w:rPr>
-      </w:pPr>
-      <w:r>
-        <w:rPr>
-          <w:rFonts w:cstheme="minorHAnsi"/>
-          <w:sz w:val="28"/>
-        </w:rPr>
-        <w:t>The command file created can then be run using python:</w:t>
-      </w:r>
-    </w:p>
-    <w:p>
-      <w:pPr>
-        <w:rPr>
-          <w:rFonts w:ascii="Courier New" w:hAnsi="Courier New" w:cs="Courier New"/>
-          <w:sz w:val="24"/>
-        </w:rPr>
-      </w:pPr>
-      <w:proofErr w:type="spellStart"/>
-      <w:proofErr w:type="gramStart"/>
-      <w:r>
-        <w:rPr>
-          <w:rFonts w:ascii="Courier New" w:hAnsi="Courier New" w:cs="Courier New"/>
-          <w:sz w:val="24"/>
-        </w:rPr>
-        <w:t>i</w:t>
-      </w:r>
-      <w:r>
-        <w:rPr>
-          <w:rFonts w:ascii="Courier New" w:hAnsi="Courier New" w:cs="Courier New"/>
-          <w:sz w:val="24"/>
-        </w:rPr>
-        <w:t>muneprocessor.calculate</w:t>
-      </w:r>
-      <w:proofErr w:type="gramEnd"/>
-      <w:r>
-        <w:rPr>
-          <w:rFonts w:ascii="Courier New" w:hAnsi="Courier New" w:cs="Courier New"/>
-          <w:sz w:val="24"/>
-        </w:rPr>
-        <w:t>_</w:t>
-      </w:r>
-      <w:r>
-        <w:rPr>
-          <w:rFonts w:ascii="Courier New" w:hAnsi="Courier New" w:cs="Courier New"/>
-          <w:sz w:val="24"/>
-        </w:rPr>
-        <w:t>kmer</w:t>
-      </w:r>
-      <w:r>
-        <w:rPr>
-          <w:rFonts w:ascii="Courier New" w:hAnsi="Courier New" w:cs="Courier New"/>
-          <w:sz w:val="24"/>
-        </w:rPr>
-        <w:t>s_cmdline_run</w:t>
-      </w:r>
-      <w:proofErr w:type="spellEnd"/>
-      <w:r>
-        <w:rPr>
-          <w:rFonts w:ascii="Courier New" w:hAnsi="Courier New" w:cs="Courier New"/>
-          <w:sz w:val="24"/>
-        </w:rPr>
-        <w:t>(memory)</w:t>
-      </w:r>
-    </w:p>
-    <w:p>
-      <w:pPr>
-        <w:rPr>
-          <w:rFonts w:cstheme="minorHAnsi"/>
-          <w:sz w:val="28"/>
-        </w:rPr>
-      </w:pPr>
-      <w:r>
-        <w:rPr>
-          <w:rFonts w:cstheme="minorHAnsi"/>
-          <w:sz w:val="28"/>
-        </w:rPr>
-        <w:t>Or on the command line:</w:t>
-      </w:r>
-    </w:p>
-    <w:p>
-      <w:pPr>
-        <w:spacing w:after="0"/>
-        <w:rPr>
-          <w:rFonts w:ascii="Courier New" w:hAnsi="Courier New" w:cs="Courier New"/>
-          <w:sz w:val="24"/>
-        </w:rPr>
-      </w:pPr>
-      <w:r>
-        <w:rPr>
-          <w:rFonts w:ascii="Courier New" w:hAnsi="Courier New" w:cs="Courier New"/>
-          <w:sz w:val="24"/>
-        </w:rPr>
-        <w:t>java -Xmx</w:t>
-      </w:r>
-      <w:r>
-        <w:rPr>
-          <w:rFonts w:ascii="Courier New" w:hAnsi="Courier New" w:cs="Courier New"/>
-          <w:sz w:val="24"/>
-        </w:rPr>
-        <w:t xml:space="preserve">12g -jar </w:t>
-      </w:r>
-      <w:proofErr w:type="gramStart"/>
-      <w:r>
-        <w:rPr>
-          <w:rFonts w:ascii="Courier New" w:hAnsi="Courier New" w:cs="Courier New"/>
-          <w:sz w:val="24"/>
-        </w:rPr>
-        <w:t>calculate-patterns</w:t>
-      </w:r>
-      <w:r>
-        <w:rPr>
-          <w:rFonts w:ascii="Courier New" w:hAnsi="Courier New" w:cs="Courier New"/>
-          <w:sz w:val="24"/>
-        </w:rPr>
-        <w:t>.jar  C:\</w:t>
-      </w:r>
-      <w:r>
-        <w:rPr>
-          <w:rFonts w:ascii="Courier New" w:hAnsi="Courier New" w:cs="Courier New"/>
-          <w:sz w:val="24"/>
-        </w:rPr>
-        <w:t>KTOPE</w:t>
-      </w:r>
-      <w:r>
-        <w:rPr>
-          <w:rFonts w:ascii="Courier New" w:hAnsi="Courier New" w:cs="Courier New"/>
-          <w:sz w:val="24"/>
-        </w:rPr>
-        <w:t>\Commands\Example_</w:t>
-      </w:r>
-      <w:r>
-        <w:rPr>
-          <w:rFonts w:ascii="Courier New" w:hAnsi="Courier New" w:cs="Courier New"/>
-          <w:sz w:val="24"/>
-        </w:rPr>
-        <w:t>Kmer</w:t>
-      </w:r>
-      <w:r>
-        <w:rPr>
-          <w:rFonts w:ascii="Courier New" w:hAnsi="Courier New" w:cs="Courier New"/>
-          <w:sz w:val="24"/>
-        </w:rPr>
-        <w:t>s</w:t>
-      </w:r>
-      <w:r>
-        <w:rPr>
-          <w:rFonts w:ascii="Courier New" w:hAnsi="Courier New" w:cs="Courier New"/>
-          <w:sz w:val="24"/>
-        </w:rPr>
-        <w:t>.txt</w:t>
-      </w:r>
-      <w:proofErr w:type="gramEnd"/>
-    </w:p>
-    <w:p>
-      <w:pPr>
-        <w:spacing w:after="0"/>
-        <w:rPr>
-          <w:rFonts w:ascii="Courier New" w:hAnsi="Courier New" w:cs="Courier New"/>
-          <w:sz w:val="24"/>
-        </w:rPr>
-      </w:pPr>
-    </w:p>
-    <w:p>
-      <w:pPr>
-        <w:spacing w:after="0"/>
-        <w:rPr>
-          <w:rFonts w:cstheme="minorHAnsi"/>
-          <w:color w:val="FF0000"/>
-          <w:sz w:val="28"/>
-        </w:rPr>
-      </w:pPr>
-      <w:r>
-        <w:rPr>
-          <w:rFonts w:cstheme="minorHAnsi"/>
-          <w:color w:val="FF0000"/>
-          <w:sz w:val="28"/>
-        </w:rPr>
-        <w:t xml:space="preserve">Note: Once the process is started in python, it can’t be terminated through python. The java process </w:t>
-      </w:r>
-      <w:proofErr w:type="gramStart"/>
-      <w:r>
-        <w:rPr>
-          <w:rFonts w:cstheme="minorHAnsi"/>
-          <w:color w:val="FF0000"/>
-          <w:sz w:val="28"/>
-        </w:rPr>
-        <w:t>has to</w:t>
-      </w:r>
-      <w:proofErr w:type="gramEnd"/>
-      <w:r>
-        <w:rPr>
-          <w:rFonts w:cstheme="minorHAnsi"/>
-          <w:color w:val="FF0000"/>
-          <w:sz w:val="28"/>
-        </w:rPr>
-        <w:t xml:space="preserve"> be terminated in the task manager and the python kernel must be quit. If a Results folder for this specific run has already been created, it must be deleted.</w:t>
-      </w:r>
-    </w:p>
-    <w:p>
-      <w:pPr>
-        <w:spacing w:after="0"/>
-        <w:rPr>
-          <w:rFonts w:ascii="Courier New" w:hAnsi="Courier New" w:cs="Courier New"/>
-          <w:sz w:val="24"/>
-        </w:rPr>
-      </w:pPr>
-    </w:p>
-    <w:p>
-      <w:pPr>
-        <w:pStyle w:val="Heading1"/>
-      </w:pPr>
-      <w:bookmarkStart w:id="8" w:name="_Toc8764244"/>
-      <w:proofErr w:type="spellStart"/>
-      <w:r>
-        <w:t>Kmer</w:t>
-      </w:r>
-      <w:proofErr w:type="spellEnd"/>
-      <w:r>
-        <w:t xml:space="preserve"> Tiling</w:t>
+    </w:p>
+    <w:p>
+      <w:pPr>
+        <w:pStyle w:val="Heading2"/>
+      </w:pPr>
+      <w:bookmarkStart w:id="8" w:name="_Toc8764245"/>
+      <w:r>
+        <w:t xml:space="preserve">Making </w:t>
+      </w:r>
+      <w:r>
+        <w:t>e</w:t>
+      </w:r>
+      <w:r>
+        <w:t xml:space="preserve">nrichment </w:t>
+      </w:r>
+      <w:r>
+        <w:t>d</w:t>
+      </w:r>
+      <w:r>
+        <w:t>ictionaries</w:t>
       </w:r>
       <w:bookmarkEnd w:id="8"/>
-    </w:p>
-    <w:p>
-      <w:pPr>
-        <w:pStyle w:val="Heading2"/>
-      </w:pPr>
-      <w:bookmarkStart w:id="9" w:name="_Toc8764245"/>
-      <w:r>
-        <w:t xml:space="preserve">Making </w:t>
-      </w:r>
-      <w:r>
-        <w:t>e</w:t>
-      </w:r>
-      <w:r>
-        <w:t xml:space="preserve">nrichment </w:t>
-      </w:r>
-      <w:r>
-        <w:t>d</w:t>
-      </w:r>
-      <w:r>
-        <w:t>ictionaries</w:t>
-      </w:r>
-      <w:bookmarkEnd w:id="9"/>
     </w:p>
     <w:p>
       <w:pPr>
@@ -6209,7 +6053,7 @@
       <w:pPr>
         <w:pStyle w:val="Heading2"/>
       </w:pPr>
-      <w:bookmarkStart w:id="10" w:name="_Toc8764246"/>
+      <w:bookmarkStart w:id="9" w:name="_Toc8764246"/>
       <w:r>
         <w:t xml:space="preserve">Generating </w:t>
       </w:r>
@@ -6217,7 +6061,7 @@
       <w:r>
         <w:t>RandomStats</w:t>
       </w:r>
-      <w:bookmarkEnd w:id="10"/>
+      <w:bookmarkEnd w:id="9"/>
       <w:proofErr w:type="spellEnd"/>
     </w:p>
     <w:p>
@@ -7461,7 +7305,7 @@
       <w:pPr>
         <w:pStyle w:val="Heading2"/>
       </w:pPr>
-      <w:bookmarkStart w:id="11" w:name="_Toc8764247"/>
+      <w:bookmarkStart w:id="10" w:name="_Toc8764247"/>
       <w:r>
         <w:t xml:space="preserve">Determining </w:t>
       </w:r>
@@ -7471,7 +7315,7 @@
       <w:r>
         <w:t>pitopes</w:t>
       </w:r>
-      <w:bookmarkEnd w:id="11"/>
+      <w:bookmarkEnd w:id="10"/>
     </w:p>
     <w:p>
       <w:pPr>
@@ -8042,6 +7886,34 @@
         <w:rPr>
           <w:rFonts w:ascii="Courier New" w:hAnsi="Courier New" w:cs="Courier New"/>
           <w:sz w:val="24"/>
+          <w:szCs w:val="24"/>
+        </w:rPr>
+      </w:pPr>
+      <w:proofErr w:type="spellStart"/>
+      <w:r>
+        <w:rPr>
+          <w:rFonts w:ascii="Courier New" w:hAnsi="Courier New" w:cs="Courier New"/>
+          <w:sz w:val="24"/>
+          <w:szCs w:val="24"/>
+        </w:rPr>
+        <w:t>protein.load_or_search</w:t>
+      </w:r>
+      <w:proofErr w:type="spellEnd"/>
+      <w:r>
+        <w:rPr>
+          <w:rFonts w:ascii="Courier New" w:hAnsi="Courier New" w:cs="Courier New"/>
+          <w:sz w:val="24"/>
+          <w:szCs w:val="24"/>
+        </w:rPr>
+        <w:t>()</w:t>
+      </w:r>
+    </w:p>
+    <w:p>
+      <w:pPr>
+        <w:spacing w:after="0"/>
+        <w:rPr>
+          <w:rFonts w:ascii="Courier New" w:hAnsi="Courier New" w:cs="Courier New"/>
+          <w:sz w:val="24"/>
         </w:rPr>
       </w:pPr>
     </w:p>
@@ -8277,7 +8149,16 @@
           <w:rFonts w:cstheme="minorHAnsi"/>
           <w:sz w:val="28"/>
         </w:rPr>
-        <w:t xml:space="preserve">downloaded from uniprot.org as FASTA (canonical). If </w:t>
+        <w:t>downlo</w:t>
+      </w:r>
+      <w:bookmarkStart w:id="11" w:name="_GoBack"/>
+      <w:bookmarkEnd w:id="11"/>
+      <w:r>
+        <w:rPr>
+          <w:rFonts w:cstheme="minorHAnsi"/>
+          <w:sz w:val="28"/>
+        </w:rPr>
+        <w:t xml:space="preserve">aded from uniprot.org as FASTA (canonical). If </w:t>
       </w:r>
       <w:proofErr w:type="spellStart"/>
       <w:r>
@@ -14850,7 +14731,7 @@
 </file>
 
 <file path=customXml/itemProps1.xml><?xml version="1.0" encoding="utf-8"?>
-<ds:datastoreItem xmlns:ds="http://schemas.openxmlformats.org/officeDocument/2006/customXml" ds:itemID="{052BEC59-6F92-42C6-9A4E-7E0AE6CD1386}">
+<ds:datastoreItem xmlns:ds="http://schemas.openxmlformats.org/officeDocument/2006/customXml" ds:itemID="{3FF0B664-6F73-4C0F-A4E6-A402E354A815}">
   <ds:schemaRefs>
     <ds:schemaRef ds:uri="http://schemas.openxmlformats.org/officeDocument/2006/bibliography"/>
   </ds:schemaRefs>

</xml_diff>